<commit_message>
cambios en los docs
</commit_message>
<xml_diff>
--- a/docs/Capturas del servidor DNS, acceso en red y juego funcionando.docx
+++ b/docs/Capturas del servidor DNS, acceso en red y juego funcionando.docx
@@ -10,6 +10,820 @@
         <w:rPr>
           <w:rtl w:val="0"/>
         </w:rPr>
+        <w:t xml:space="preserve">Primero nos ubicamos en la carpeta donde desarrollaremos la aplicacion y levantaremos los contenedores de Docker:</w:t>
+      </w:r>
+    </w:p>
+    <w:p>
+      <w:pPr>
+        <w:rPr/>
+      </w:pPr>
+      <w:r>
+        <w:rPr/>
+        <w:drawing>
+          <wp:inline distB="114300" distT="114300" distL="114300" distR="114300">
+            <wp:extent cx="5295900" cy="1733550"/>
+            <wp:effectExtent b="0" l="0" r="0" t="0"/>
+            <wp:docPr id="2" name="image2.png"/>
+            <a:graphic>
+              <a:graphicData uri="http://schemas.openxmlformats.org/drawingml/2006/picture">
+                <pic:pic>
+                  <pic:nvPicPr>
+                    <pic:cNvPr id="0" name="image2.png"/>
+                    <pic:cNvPicPr preferRelativeResize="0"/>
+                  </pic:nvPicPr>
+                  <pic:blipFill>
+                    <a:blip r:embed="rId7"/>
+                    <a:srcRect b="0" l="0" r="0" t="0"/>
+                    <a:stretch>
+                      <a:fillRect/>
+                    </a:stretch>
+                  </pic:blipFill>
+                  <pic:spPr>
+                    <a:xfrm>
+                      <a:off x="0" y="0"/>
+                      <a:ext cx="5295900" cy="1733550"/>
+                    </a:xfrm>
+                    <a:prstGeom prst="rect"/>
+                    <a:ln/>
+                  </pic:spPr>
+                </pic:pic>
+              </a:graphicData>
+            </a:graphic>
+          </wp:inline>
+        </w:drawing>
+      </w:r>
+      <w:r>
+        <w:rPr>
+          <w:rtl w:val="0"/>
+        </w:rPr>
+      </w:r>
+    </w:p>
+    <w:p>
+      <w:pPr>
+        <w:rPr/>
+      </w:pPr>
+      <w:r>
+        <w:rPr>
+          <w:rtl w:val="0"/>
+        </w:rPr>
+      </w:r>
+    </w:p>
+    <w:p>
+      <w:pPr>
+        <w:rPr/>
+      </w:pPr>
+      <w:r>
+        <w:rPr>
+          <w:rtl w:val="0"/>
+        </w:rPr>
+      </w:r>
+    </w:p>
+    <w:p>
+      <w:pPr>
+        <w:rPr/>
+      </w:pPr>
+      <w:r>
+        <w:rPr>
+          <w:rtl w:val="0"/>
+        </w:rPr>
+        <w:t xml:space="preserve">Ponemos en la consola el siguiente comando para descargar el repositorio de LINGO que se encuentra en Github:</w:t>
+      </w:r>
+    </w:p>
+    <w:p>
+      <w:pPr>
+        <w:rPr/>
+      </w:pPr>
+      <w:r>
+        <w:rPr/>
+        <w:drawing>
+          <wp:inline distB="114300" distT="114300" distL="114300" distR="114300">
+            <wp:extent cx="5324475" cy="542925"/>
+            <wp:effectExtent b="0" l="0" r="0" t="0"/>
+            <wp:docPr id="4" name="image1.png"/>
+            <a:graphic>
+              <a:graphicData uri="http://schemas.openxmlformats.org/drawingml/2006/picture">
+                <pic:pic>
+                  <pic:nvPicPr>
+                    <pic:cNvPr id="0" name="image1.png"/>
+                    <pic:cNvPicPr preferRelativeResize="0"/>
+                  </pic:nvPicPr>
+                  <pic:blipFill>
+                    <a:blip r:embed="rId8"/>
+                    <a:srcRect b="0" l="0" r="0" t="0"/>
+                    <a:stretch>
+                      <a:fillRect/>
+                    </a:stretch>
+                  </pic:blipFill>
+                  <pic:spPr>
+                    <a:xfrm>
+                      <a:off x="0" y="0"/>
+                      <a:ext cx="5324475" cy="542925"/>
+                    </a:xfrm>
+                    <a:prstGeom prst="rect"/>
+                    <a:ln/>
+                  </pic:spPr>
+                </pic:pic>
+              </a:graphicData>
+            </a:graphic>
+          </wp:inline>
+        </w:drawing>
+      </w:r>
+      <w:r>
+        <w:rPr>
+          <w:rtl w:val="0"/>
+        </w:rPr>
+      </w:r>
+    </w:p>
+    <w:p>
+      <w:pPr>
+        <w:rPr/>
+      </w:pPr>
+      <w:r>
+        <w:rPr>
+          <w:rtl w:val="0"/>
+        </w:rPr>
+      </w:r>
+    </w:p>
+    <w:p>
+      <w:pPr>
+        <w:rPr/>
+      </w:pPr>
+      <w:r>
+        <w:rPr>
+          <w:rtl w:val="0"/>
+        </w:rPr>
+        <w:t xml:space="preserve">Ahora levantaremos los contenedores en docker basándonos en nuestro docker-compose.yml:</w:t>
+      </w:r>
+    </w:p>
+    <w:p>
+      <w:pPr>
+        <w:rPr/>
+      </w:pPr>
+      <w:r>
+        <w:rPr/>
+        <w:drawing>
+          <wp:inline distB="114300" distT="114300" distL="114300" distR="114300">
+            <wp:extent cx="5731200" cy="1524000"/>
+            <wp:effectExtent b="0" l="0" r="0" t="0"/>
+            <wp:docPr id="12" name="image6.png"/>
+            <a:graphic>
+              <a:graphicData uri="http://schemas.openxmlformats.org/drawingml/2006/picture">
+                <pic:pic>
+                  <pic:nvPicPr>
+                    <pic:cNvPr id="0" name="image6.png"/>
+                    <pic:cNvPicPr preferRelativeResize="0"/>
+                  </pic:nvPicPr>
+                  <pic:blipFill>
+                    <a:blip r:embed="rId9"/>
+                    <a:srcRect b="0" l="0" r="0" t="0"/>
+                    <a:stretch>
+                      <a:fillRect/>
+                    </a:stretch>
+                  </pic:blipFill>
+                  <pic:spPr>
+                    <a:xfrm>
+                      <a:off x="0" y="0"/>
+                      <a:ext cx="5731200" cy="1524000"/>
+                    </a:xfrm>
+                    <a:prstGeom prst="rect"/>
+                    <a:ln/>
+                  </pic:spPr>
+                </pic:pic>
+              </a:graphicData>
+            </a:graphic>
+          </wp:inline>
+        </w:drawing>
+      </w:r>
+      <w:r>
+        <w:rPr>
+          <w:rtl w:val="0"/>
+        </w:rPr>
+      </w:r>
+    </w:p>
+    <w:p>
+      <w:pPr>
+        <w:rPr/>
+      </w:pPr>
+      <w:r>
+        <w:rPr>
+          <w:rtl w:val="0"/>
+        </w:rPr>
+        <w:t xml:space="preserve">(En este caso use primero el </w:t>
+      </w:r>
+      <w:r>
+        <w:rPr>
+          <w:b w:val="1"/>
+          <w:bCs w:val="1"/>
+          <w:i w:val="1"/>
+          <w:iCs w:val="1"/>
+          <w:rtl w:val="0"/>
+        </w:rPr>
+        <w:t xml:space="preserve">docker-compose down</w:t>
+      </w:r>
+      <w:r>
+        <w:rPr>
+          <w:rtl w:val="0"/>
+        </w:rPr>
+        <w:t xml:space="preserve"> porque ya estaba levantados los contenedores)</w:t>
+      </w:r>
+    </w:p>
+    <w:p>
+      <w:pPr>
+        <w:rPr/>
+      </w:pPr>
+      <w:r>
+        <w:rPr>
+          <w:rtl w:val="0"/>
+        </w:rPr>
+      </w:r>
+    </w:p>
+    <w:p>
+      <w:pPr>
+        <w:rPr/>
+      </w:pPr>
+      <w:r>
+        <w:rPr>
+          <w:rtl w:val="0"/>
+        </w:rPr>
+        <w:t xml:space="preserve">Verificamos que los contenedores estan funcionando con docker ps:</w:t>
+      </w:r>
+    </w:p>
+    <w:p>
+      <w:pPr>
+        <w:rPr/>
+      </w:pPr>
+      <w:r>
+        <w:rPr/>
+        <w:drawing>
+          <wp:inline distB="114300" distT="114300" distL="114300" distR="114300">
+            <wp:extent cx="5731200" cy="1104900"/>
+            <wp:effectExtent b="0" l="0" r="0" t="0"/>
+            <wp:docPr id="11" name="image5.png"/>
+            <a:graphic>
+              <a:graphicData uri="http://schemas.openxmlformats.org/drawingml/2006/picture">
+                <pic:pic>
+                  <pic:nvPicPr>
+                    <pic:cNvPr id="0" name="image5.png"/>
+                    <pic:cNvPicPr preferRelativeResize="0"/>
+                  </pic:nvPicPr>
+                  <pic:blipFill>
+                    <a:blip r:embed="rId10"/>
+                    <a:srcRect b="0" l="0" r="0" t="0"/>
+                    <a:stretch>
+                      <a:fillRect/>
+                    </a:stretch>
+                  </pic:blipFill>
+                  <pic:spPr>
+                    <a:xfrm>
+                      <a:off x="0" y="0"/>
+                      <a:ext cx="5731200" cy="1104900"/>
+                    </a:xfrm>
+                    <a:prstGeom prst="rect"/>
+                    <a:ln/>
+                  </pic:spPr>
+                </pic:pic>
+              </a:graphicData>
+            </a:graphic>
+          </wp:inline>
+        </w:drawing>
+      </w:r>
+      <w:r>
+        <w:rPr>
+          <w:rtl w:val="0"/>
+        </w:rPr>
+      </w:r>
+    </w:p>
+    <w:p>
+      <w:pPr>
+        <w:rPr/>
+      </w:pPr>
+      <w:r>
+        <w:rPr>
+          <w:rtl w:val="0"/>
+        </w:rPr>
+      </w:r>
+    </w:p>
+    <w:p>
+      <w:pPr>
+        <w:rPr/>
+      </w:pPr>
+      <w:r>
+        <w:rPr>
+          <w:rtl w:val="0"/>
+        </w:rPr>
+        <w:t xml:space="preserve">A continuación entramos en el contenedor de Apache con el primer comando. Despues migramos las bases de datos que existan en el proyecto</w:t>
+      </w:r>
+    </w:p>
+    <w:p>
+      <w:pPr>
+        <w:rPr/>
+      </w:pPr>
+      <w:r>
+        <w:rPr/>
+        <w:drawing>
+          <wp:inline distB="114300" distT="114300" distL="114300" distR="114300">
+            <wp:extent cx="5731200" cy="889000"/>
+            <wp:effectExtent b="0" l="0" r="0" t="0"/>
+            <wp:docPr id="3" name="image3.png"/>
+            <a:graphic>
+              <a:graphicData uri="http://schemas.openxmlformats.org/drawingml/2006/picture">
+                <pic:pic>
+                  <pic:nvPicPr>
+                    <pic:cNvPr id="0" name="image3.png"/>
+                    <pic:cNvPicPr preferRelativeResize="0"/>
+                  </pic:nvPicPr>
+                  <pic:blipFill>
+                    <a:blip r:embed="rId11"/>
+                    <a:srcRect b="0" l="0" r="0" t="0"/>
+                    <a:stretch>
+                      <a:fillRect/>
+                    </a:stretch>
+                  </pic:blipFill>
+                  <pic:spPr>
+                    <a:xfrm>
+                      <a:off x="0" y="0"/>
+                      <a:ext cx="5731200" cy="889000"/>
+                    </a:xfrm>
+                    <a:prstGeom prst="rect"/>
+                    <a:ln/>
+                  </pic:spPr>
+                </pic:pic>
+              </a:graphicData>
+            </a:graphic>
+          </wp:inline>
+        </w:drawing>
+      </w:r>
+      <w:r>
+        <w:rPr>
+          <w:rtl w:val="0"/>
+        </w:rPr>
+      </w:r>
+    </w:p>
+    <w:p>
+      <w:pPr>
+        <w:rPr/>
+      </w:pPr>
+      <w:r>
+        <w:rPr>
+          <w:rtl w:val="0"/>
+        </w:rPr>
+        <w:t xml:space="preserve">Finalmente salimos.</w:t>
+      </w:r>
+    </w:p>
+    <w:p>
+      <w:pPr>
+        <w:rPr/>
+      </w:pPr>
+      <w:r>
+        <w:rPr>
+          <w:rtl w:val="0"/>
+        </w:rPr>
+      </w:r>
+    </w:p>
+    <w:p>
+      <w:pPr>
+        <w:rPr/>
+      </w:pPr>
+      <w:r>
+        <w:rPr>
+          <w:rtl w:val="0"/>
+        </w:rPr>
+        <w:t xml:space="preserve">Para tener node en el proyecto LINGO de laravel:</w:t>
+      </w:r>
+    </w:p>
+    <w:p>
+      <w:pPr>
+        <w:rPr/>
+      </w:pPr>
+      <w:r>
+        <w:rPr/>
+        <w:drawing>
+          <wp:inline distB="114300" distT="114300" distL="114300" distR="114300">
+            <wp:extent cx="5731200" cy="1028700"/>
+            <wp:effectExtent b="0" l="0" r="0" t="0"/>
+            <wp:docPr id="8" name="image4.png"/>
+            <a:graphic>
+              <a:graphicData uri="http://schemas.openxmlformats.org/drawingml/2006/picture">
+                <pic:pic>
+                  <pic:nvPicPr>
+                    <pic:cNvPr id="0" name="image4.png"/>
+                    <pic:cNvPicPr preferRelativeResize="0"/>
+                  </pic:nvPicPr>
+                  <pic:blipFill>
+                    <a:blip r:embed="rId12"/>
+                    <a:srcRect b="0" l="0" r="0" t="0"/>
+                    <a:stretch>
+                      <a:fillRect/>
+                    </a:stretch>
+                  </pic:blipFill>
+                  <pic:spPr>
+                    <a:xfrm>
+                      <a:off x="0" y="0"/>
+                      <a:ext cx="5731200" cy="1028700"/>
+                    </a:xfrm>
+                    <a:prstGeom prst="rect"/>
+                    <a:ln/>
+                  </pic:spPr>
+                </pic:pic>
+              </a:graphicData>
+            </a:graphic>
+          </wp:inline>
+        </w:drawing>
+      </w:r>
+      <w:r>
+        <w:rPr>
+          <w:rtl w:val="0"/>
+        </w:rPr>
+      </w:r>
+    </w:p>
+    <w:p>
+      <w:pPr>
+        <w:rPr/>
+      </w:pPr>
+      <w:r>
+        <w:rPr>
+          <w:rtl w:val="0"/>
+        </w:rPr>
+        <w:t xml:space="preserve">Verificar el docker-compose.yml:</w:t>
+      </w:r>
+    </w:p>
+    <w:p>
+      <w:pPr>
+        <w:rPr/>
+      </w:pPr>
+      <w:r>
+        <w:rPr/>
+        <w:drawing>
+          <wp:inline distB="114300" distT="114300" distL="114300" distR="114300">
+            <wp:extent cx="5562600" cy="5934075"/>
+            <wp:effectExtent b="0" l="0" r="0" t="0"/>
+            <wp:docPr id="6" name="image7.png"/>
+            <a:graphic>
+              <a:graphicData uri="http://schemas.openxmlformats.org/drawingml/2006/picture">
+                <pic:pic>
+                  <pic:nvPicPr>
+                    <pic:cNvPr id="0" name="image7.png"/>
+                    <pic:cNvPicPr preferRelativeResize="0"/>
+                  </pic:nvPicPr>
+                  <pic:blipFill>
+                    <a:blip r:embed="rId13"/>
+                    <a:srcRect b="0" l="0" r="0" t="0"/>
+                    <a:stretch>
+                      <a:fillRect/>
+                    </a:stretch>
+                  </pic:blipFill>
+                  <pic:spPr>
+                    <a:xfrm>
+                      <a:off x="0" y="0"/>
+                      <a:ext cx="5562600" cy="5934075"/>
+                    </a:xfrm>
+                    <a:prstGeom prst="rect"/>
+                    <a:ln/>
+                  </pic:spPr>
+                </pic:pic>
+              </a:graphicData>
+            </a:graphic>
+          </wp:inline>
+        </w:drawing>
+      </w:r>
+      <w:r>
+        <w:rPr>
+          <w:rtl w:val="0"/>
+        </w:rPr>
+      </w:r>
+    </w:p>
+    <w:p>
+      <w:pPr>
+        <w:rPr/>
+      </w:pPr>
+      <w:r>
+        <w:rPr/>
+        <w:drawing>
+          <wp:inline distB="114300" distT="114300" distL="114300" distR="114300">
+            <wp:extent cx="5638800" cy="7467600"/>
+            <wp:effectExtent b="0" l="0" r="0" t="0"/>
+            <wp:docPr id="7" name="image8.png"/>
+            <a:graphic>
+              <a:graphicData uri="http://schemas.openxmlformats.org/drawingml/2006/picture">
+                <pic:pic>
+                  <pic:nvPicPr>
+                    <pic:cNvPr id="0" name="image8.png"/>
+                    <pic:cNvPicPr preferRelativeResize="0"/>
+                  </pic:nvPicPr>
+                  <pic:blipFill>
+                    <a:blip r:embed="rId14"/>
+                    <a:srcRect b="0" l="0" r="0" t="0"/>
+                    <a:stretch>
+                      <a:fillRect/>
+                    </a:stretch>
+                  </pic:blipFill>
+                  <pic:spPr>
+                    <a:xfrm>
+                      <a:off x="0" y="0"/>
+                      <a:ext cx="5638800" cy="7467600"/>
+                    </a:xfrm>
+                    <a:prstGeom prst="rect"/>
+                    <a:ln/>
+                  </pic:spPr>
+                </pic:pic>
+              </a:graphicData>
+            </a:graphic>
+          </wp:inline>
+        </w:drawing>
+      </w:r>
+      <w:r>
+        <w:rPr>
+          <w:rtl w:val="0"/>
+        </w:rPr>
+      </w:r>
+    </w:p>
+    <w:p>
+      <w:pPr>
+        <w:rPr/>
+      </w:pPr>
+      <w:r>
+        <w:rPr/>
+        <w:drawing>
+          <wp:inline distB="114300" distT="114300" distL="114300" distR="114300">
+            <wp:extent cx="5731200" cy="2032000"/>
+            <wp:effectExtent b="0" l="0" r="0" t="0"/>
+            <wp:docPr id="9" name="image11.png"/>
+            <a:graphic>
+              <a:graphicData uri="http://schemas.openxmlformats.org/drawingml/2006/picture">
+                <pic:pic>
+                  <pic:nvPicPr>
+                    <pic:cNvPr id="0" name="image11.png"/>
+                    <pic:cNvPicPr preferRelativeResize="0"/>
+                  </pic:nvPicPr>
+                  <pic:blipFill>
+                    <a:blip r:embed="rId15"/>
+                    <a:srcRect b="0" l="0" r="0" t="0"/>
+                    <a:stretch>
+                      <a:fillRect/>
+                    </a:stretch>
+                  </pic:blipFill>
+                  <pic:spPr>
+                    <a:xfrm>
+                      <a:off x="0" y="0"/>
+                      <a:ext cx="5731200" cy="2032000"/>
+                    </a:xfrm>
+                    <a:prstGeom prst="rect"/>
+                    <a:ln/>
+                  </pic:spPr>
+                </pic:pic>
+              </a:graphicData>
+            </a:graphic>
+          </wp:inline>
+        </w:drawing>
+      </w:r>
+      <w:r>
+        <w:rPr>
+          <w:rtl w:val="0"/>
+        </w:rPr>
+      </w:r>
+    </w:p>
+    <w:p>
+      <w:pPr>
+        <w:rPr/>
+      </w:pPr>
+      <w:r>
+        <w:rPr>
+          <w:rtl w:val="0"/>
+        </w:rPr>
+      </w:r>
+    </w:p>
+    <w:p>
+      <w:pPr>
+        <w:rPr/>
+      </w:pPr>
+      <w:r>
+        <w:rPr>
+          <w:rtl w:val="0"/>
+        </w:rPr>
+        <w:t xml:space="preserve">Deberemos crear el .env ya que al subir el repositorio original el .env no se sube a Github, por tanto no existe en nuestro repositorio clonado. Usaremos este comando para crearlo:</w:t>
+      </w:r>
+    </w:p>
+    <w:p>
+      <w:pPr>
+        <w:rPr/>
+      </w:pPr>
+      <w:r>
+        <w:rPr/>
+        <w:drawing>
+          <wp:inline distB="114300" distT="114300" distL="114300" distR="114300">
+            <wp:extent cx="4162425" cy="495300"/>
+            <wp:effectExtent b="0" l="0" r="0" t="0"/>
+            <wp:docPr id="1" name="image10.png"/>
+            <a:graphic>
+              <a:graphicData uri="http://schemas.openxmlformats.org/drawingml/2006/picture">
+                <pic:pic>
+                  <pic:nvPicPr>
+                    <pic:cNvPr id="0" name="image10.png"/>
+                    <pic:cNvPicPr preferRelativeResize="0"/>
+                  </pic:nvPicPr>
+                  <pic:blipFill>
+                    <a:blip r:embed="rId16"/>
+                    <a:srcRect b="0" l="0" r="0" t="0"/>
+                    <a:stretch>
+                      <a:fillRect/>
+                    </a:stretch>
+                  </pic:blipFill>
+                  <pic:spPr>
+                    <a:xfrm>
+                      <a:off x="0" y="0"/>
+                      <a:ext cx="4162425" cy="495300"/>
+                    </a:xfrm>
+                    <a:prstGeom prst="rect"/>
+                    <a:ln/>
+                  </pic:spPr>
+                </pic:pic>
+              </a:graphicData>
+            </a:graphic>
+          </wp:inline>
+        </w:drawing>
+      </w:r>
+      <w:r>
+        <w:rPr>
+          <w:rtl w:val="0"/>
+        </w:rPr>
+      </w:r>
+    </w:p>
+    <w:p>
+      <w:pPr>
+        <w:rPr/>
+      </w:pPr>
+      <w:r>
+        <w:rPr>
+          <w:rtl w:val="0"/>
+        </w:rPr>
+      </w:r>
+    </w:p>
+    <w:p>
+      <w:pPr>
+        <w:rPr/>
+      </w:pPr>
+      <w:r>
+        <w:rPr>
+          <w:rtl w:val="0"/>
+        </w:rPr>
+        <w:t xml:space="preserve">Modificamos lo necesario en nuestro .env para que todo concuerde:</w:t>
+      </w:r>
+    </w:p>
+    <w:p>
+      <w:pPr>
+        <w:rPr/>
+      </w:pPr>
+      <w:r>
+        <w:rPr/>
+        <w:drawing>
+          <wp:inline distB="114300" distT="114300" distL="114300" distR="114300">
+            <wp:extent cx="4772025" cy="7991475"/>
+            <wp:effectExtent b="0" l="0" r="0" t="0"/>
+            <wp:docPr id="10" name="image9.png"/>
+            <a:graphic>
+              <a:graphicData uri="http://schemas.openxmlformats.org/drawingml/2006/picture">
+                <pic:pic>
+                  <pic:nvPicPr>
+                    <pic:cNvPr id="0" name="image9.png"/>
+                    <pic:cNvPicPr preferRelativeResize="0"/>
+                  </pic:nvPicPr>
+                  <pic:blipFill>
+                    <a:blip r:embed="rId17"/>
+                    <a:srcRect b="0" l="0" r="0" t="0"/>
+                    <a:stretch>
+                      <a:fillRect/>
+                    </a:stretch>
+                  </pic:blipFill>
+                  <pic:spPr>
+                    <a:xfrm>
+                      <a:off x="0" y="0"/>
+                      <a:ext cx="4772025" cy="7991475"/>
+                    </a:xfrm>
+                    <a:prstGeom prst="rect"/>
+                    <a:ln/>
+                  </pic:spPr>
+                </pic:pic>
+              </a:graphicData>
+            </a:graphic>
+          </wp:inline>
+        </w:drawing>
+      </w:r>
+      <w:r>
+        <w:rPr>
+          <w:rtl w:val="0"/>
+        </w:rPr>
+      </w:r>
+    </w:p>
+    <w:p>
+      <w:pPr>
+        <w:rPr/>
+      </w:pPr>
+      <w:r>
+        <w:rPr/>
+        <w:drawing>
+          <wp:inline distB="114300" distT="114300" distL="114300" distR="114300">
+            <wp:extent cx="4343400" cy="4591050"/>
+            <wp:effectExtent b="0" l="0" r="0" t="0"/>
+            <wp:docPr id="5" name="image12.png"/>
+            <a:graphic>
+              <a:graphicData uri="http://schemas.openxmlformats.org/drawingml/2006/picture">
+                <pic:pic>
+                  <pic:nvPicPr>
+                    <pic:cNvPr id="0" name="image12.png"/>
+                    <pic:cNvPicPr preferRelativeResize="0"/>
+                  </pic:nvPicPr>
+                  <pic:blipFill>
+                    <a:blip r:embed="rId18"/>
+                    <a:srcRect b="0" l="0" r="0" t="0"/>
+                    <a:stretch>
+                      <a:fillRect/>
+                    </a:stretch>
+                  </pic:blipFill>
+                  <pic:spPr>
+                    <a:xfrm>
+                      <a:off x="0" y="0"/>
+                      <a:ext cx="4343400" cy="4591050"/>
+                    </a:xfrm>
+                    <a:prstGeom prst="rect"/>
+                    <a:ln/>
+                  </pic:spPr>
+                </pic:pic>
+              </a:graphicData>
+            </a:graphic>
+          </wp:inline>
+        </w:drawing>
+      </w:r>
+      <w:r>
+        <w:rPr>
+          <w:rtl w:val="0"/>
+        </w:rPr>
+      </w:r>
+    </w:p>
+    <w:p>
+      <w:pPr>
+        <w:rPr/>
+      </w:pPr>
+      <w:r>
+        <w:rPr>
+          <w:rtl w:val="0"/>
+        </w:rPr>
+        <w:t xml:space="preserve">Chequeamos que los puertos y nombres estén correctos. Si cambiamos algo deberemos ejecutar de nuevo los comandos de:</w:t>
+      </w:r>
+    </w:p>
+    <w:p>
+      <w:pPr>
+        <w:rPr>
+          <w:b w:val="1"/>
+          <w:bCs w:val="1"/>
+        </w:rPr>
+      </w:pPr>
+      <w:r>
+        <w:rPr>
+          <w:b w:val="1"/>
+          <w:bCs w:val="1"/>
+          <w:rtl w:val="0"/>
+        </w:rPr>
+        <w:t xml:space="preserve">docker-compose down</w:t>
+      </w:r>
+    </w:p>
+    <w:p>
+      <w:pPr>
+        <w:rPr>
+          <w:b w:val="1"/>
+          <w:bCs w:val="1"/>
+        </w:rPr>
+      </w:pPr>
+      <w:r>
+        <w:rPr>
+          <w:b w:val="1"/>
+          <w:bCs w:val="1"/>
+          <w:rtl w:val="0"/>
+        </w:rPr>
+        <w:t xml:space="preserve">docker-compose up -d</w:t>
+      </w:r>
+    </w:p>
+    <w:p>
+      <w:pPr>
+        <w:rPr>
+          <w:b w:val="1"/>
+          <w:bCs w:val="1"/>
+        </w:rPr>
+      </w:pPr>
+      <w:r>
+        <w:rPr>
+          <w:rtl w:val="0"/>
+        </w:rPr>
+      </w:r>
+    </w:p>
+    <w:p>
+      <w:pPr>
+        <w:rPr/>
+      </w:pPr>
+      <w:r>
+        <w:rPr>
+          <w:rtl w:val="0"/>
+        </w:rPr>
+        <w:t xml:space="preserve">Y con esto el proyecto debería ser ejecutable.</w:t>
       </w:r>
     </w:p>
     <w:sectPr>
@@ -83,6 +897,7 @@
     </w:pPr>
     <w:rPr>
       <w:b w:val="0"/>
+      <w:bCs w:val="0"/>
       <w:sz w:val="32"/>
       <w:szCs w:val="32"/>
     </w:rPr>
@@ -99,6 +914,7 @@
     </w:pPr>
     <w:rPr>
       <w:b w:val="0"/>
+      <w:bCs w:val="0"/>
       <w:color w:val="434343"/>
       <w:sz w:val="28"/>
       <w:szCs w:val="28"/>
@@ -148,6 +964,7 @@
     </w:pPr>
     <w:rPr>
       <w:i w:val="1"/>
+      <w:iCs w:val="1"/>
       <w:color w:val="666666"/>
       <w:sz w:val="22"/>
       <w:szCs w:val="22"/>
@@ -168,6 +985,20 @@
       <w:szCs w:val="52"/>
     </w:rPr>
   </w:style>
+  <w:style w:type="table" w:styleId="TableNormal" w:default="1">
+    <w:name w:val="TableNormal"/>
+    <w:tblPr>
+      <w:tblCellMar>
+        <w:top w:w="100.0" w:type="dxa"/>
+        <w:left w:w="100.0" w:type="dxa"/>
+        <w:bottom w:w="100.0" w:type="dxa"/>
+        <w:right w:w="100.0" w:type="dxa"/>
+      </w:tblCellMar>
+    </w:tblPr>
+  </w:style>
+  <w:style w:type="paragraph" w:styleId="Normal" w:default="1">
+    <w:name w:val="normal"/>
+  </w:style>
   <w:style w:type="paragraph" w:styleId="Subtitle">
     <w:name w:val="Subtitle"/>
     <w:basedOn w:val="Normal"/>
@@ -181,6 +1012,7 @@
     <w:rPr>
       <w:rFonts w:ascii="Arial" w:cs="Arial" w:eastAsia="Arial" w:hAnsi="Arial"/>
       <w:i w:val="0"/>
+      <w:iCs w:val="0"/>
       <w:color w:val="666666"/>
       <w:sz w:val="30"/>
       <w:szCs w:val="30"/>
@@ -507,4 +1339,19 @@
   </a:objectDefaults>
   <a:extraClrSchemeLst/>
 </a:theme>
+</file>
+
+<file path=customXML/item1.xml><?xml version="1.0" encoding="utf-8"?>
+<go:gDocsCustomXmlDataStorage xmlns:go="http://customooxmlschemas.google.com/" xmlns:r="http://schemas.openxmlformats.org/officeDocument/2006/relationships" uri="GoogleDocsCustomDataVersion2">
+  <go:docsCustomData xmlns:go="http://customooxmlschemas.google.com/" roundtripDataSignature="AMtx7mgQG1FPo4M1K0Sig0Pw/FwnoSxLrw==">CgMxLjA4AHIhMXBETlF5d0xYek1JOXUyblB0dlhJNi1GV2YzLWd4ZjYy</go:docsCustomData>
+</go:gDocsCustomXmlDataStorage>
+</file>
+
+<file path=customXML/itemProps1.xml><?xml version="1.0" encoding="utf-8"?>
+<ds:datastoreItem xmlns:ds="http://schemas.openxmlformats.org/officeDocument/2006/customXml" ds:itemID="{11111111-1234-1234-1234-123412341234}">
+  <ds:schemaRefs>
+    <ds:schemaRef ds:uri="http://schemas.openxmlformats.org/officeDocument/2006/relationships"/>
+    <ds:schemaRef ds:uri="http://customooxmlschemas.google.com/"/>
+  </ds:schemaRefs>
+</ds:datastoreItem>
 </file>
</xml_diff>